<commit_message>
Actualización de la Descripción y el Alcance
Se actualizaron la Descripción y en parte el alcance del TFG.
</commit_message>
<xml_diff>
--- a/AnteProyecto/Anteproyecto - Oficial.docx
+++ b/AnteProyecto/Anteproyecto - Oficial.docx
@@ -1299,16 +1299,6 @@
     </w:p>
     <w:p>
       <w:pPr>
-        <w:pStyle w:val="Sinespaciado"/>
-        <w:rPr>
-          <w:rFonts w:cstheme="majorBidi"/>
-          <w:sz w:val="24"/>
-          <w:szCs w:val="24"/>
-        </w:rPr>
-      </w:pPr>
-    </w:p>
-    <w:p>
-      <w:pPr>
         <w:rPr>
           <w:rFonts w:cstheme="majorBidi"/>
           <w:b/>
@@ -1323,6 +1313,7 @@
           <w:sz w:val="24"/>
           <w:szCs w:val="24"/>
         </w:rPr>
+        <w:lastRenderedPageBreak/>
         <w:t>DESCRIPCION:</w:t>
       </w:r>
     </w:p>
@@ -1441,7 +1432,39 @@
           <w:sz w:val="24"/>
           <w:szCs w:val="24"/>
         </w:rPr>
-        <w:t xml:space="preserve"> donde el usuario al acceder a la aplicación, éste le muestre lo que la cámara del teléfono capta, y la aplicación le brinde informaciones precisas, oportunas, relevantes y actualizadas en tiempo real de forma </w:t>
+        <w:t xml:space="preserve"> donde el usuario al acceder a la aplicación, éste le muestre lo que la cámara del teléfono </w:t>
+      </w:r>
+      <w:r>
+        <w:rPr>
+          <w:rFonts w:cstheme="majorBidi"/>
+          <w:sz w:val="24"/>
+          <w:szCs w:val="24"/>
+        </w:rPr>
+        <w:t xml:space="preserve">va </w:t>
+      </w:r>
+      <w:r>
+        <w:rPr>
+          <w:rFonts w:cstheme="majorBidi"/>
+          <w:sz w:val="24"/>
+          <w:szCs w:val="24"/>
+        </w:rPr>
+        <w:t>capta</w:t>
+      </w:r>
+      <w:r>
+        <w:rPr>
+          <w:rFonts w:cstheme="majorBidi"/>
+          <w:sz w:val="24"/>
+          <w:szCs w:val="24"/>
+        </w:rPr>
+        <w:t>ndo</w:t>
+      </w:r>
+      <w:r>
+        <w:rPr>
+          <w:rFonts w:cstheme="majorBidi"/>
+          <w:sz w:val="24"/>
+          <w:szCs w:val="24"/>
+        </w:rPr>
+        <w:t xml:space="preserve">, y la aplicación le brinde informaciones precisas, oportunas, relevantes y actualizadas en tiempo real de forma </w:t>
       </w:r>
       <w:r>
         <w:rPr>
@@ -1484,31 +1507,56 @@
           <w:sz w:val="24"/>
           <w:szCs w:val="24"/>
         </w:rPr>
-        <w:t>rinidad, ya que los datos de estos</w:t>
-      </w:r>
-      <w:r>
-        <w:rPr>
-          <w:rFonts w:cstheme="majorBidi"/>
-          <w:sz w:val="24"/>
-          <w:szCs w:val="24"/>
-        </w:rPr>
-        <w:t xml:space="preserve"> lugar</w:t>
-      </w:r>
-      <w:r>
-        <w:rPr>
-          <w:rFonts w:cstheme="majorBidi"/>
-          <w:sz w:val="24"/>
-          <w:szCs w:val="24"/>
-        </w:rPr>
-        <w:t>es</w:t>
-      </w:r>
-      <w:r>
-        <w:rPr>
-          <w:rFonts w:cstheme="majorBidi"/>
-          <w:sz w:val="24"/>
-          <w:szCs w:val="24"/>
-        </w:rPr>
-        <w:t xml:space="preserve"> prácticamente son invariables sin muchas modificaciones, por lo cual no requerirá actualizaciones constantes de la base de datos, además de ser un lugar turístico</w:t>
+        <w:t>rinidad</w:t>
+      </w:r>
+      <w:r>
+        <w:rPr>
+          <w:rFonts w:cstheme="majorBidi"/>
+          <w:sz w:val="24"/>
+          <w:szCs w:val="24"/>
+        </w:rPr>
+        <w:t xml:space="preserve"> como </w:t>
+      </w:r>
+      <w:r>
+        <w:rPr>
+          <w:rFonts w:eastAsia="Times New Roman" w:cs="Times New Roman"/>
+          <w:sz w:val="24"/>
+          <w:szCs w:val="24"/>
+          <w:lang w:val="es-ES" w:eastAsia="es-ES"/>
+        </w:rPr>
+        <w:t>punto de interés o "PDI" (en inglés POI)</w:t>
+      </w:r>
+      <w:r>
+        <w:rPr>
+          <w:rFonts w:cstheme="majorBidi"/>
+          <w:sz w:val="24"/>
+          <w:szCs w:val="24"/>
+        </w:rPr>
+        <w:t>,</w:t>
+      </w:r>
+      <w:r>
+        <w:rPr>
+          <w:rFonts w:cstheme="majorBidi"/>
+          <w:sz w:val="24"/>
+          <w:szCs w:val="24"/>
+        </w:rPr>
+        <w:t xml:space="preserve"> obteniendo datos de la misma para almacenarla en la base de datos con la cual se trabajará, </w:t>
+      </w:r>
+      <w:r>
+        <w:rPr>
+          <w:rFonts w:cstheme="majorBidi"/>
+          <w:sz w:val="24"/>
+          <w:szCs w:val="24"/>
+        </w:rPr>
+        <w:t xml:space="preserve">considerando también que es </w:t>
+      </w:r>
+      <w:r>
+        <w:rPr>
+          <w:rFonts w:cstheme="majorBidi"/>
+          <w:sz w:val="24"/>
+          <w:szCs w:val="24"/>
+        </w:rPr>
+        <w:t>un lugar turístico</w:t>
       </w:r>
       <w:r>
         <w:rPr>
@@ -1524,15 +1572,15 @@
           <w:sz w:val="24"/>
           <w:szCs w:val="24"/>
         </w:rPr>
-        <w:t xml:space="preserve"> visitado en la actualidad y conside</w:t>
-      </w:r>
-      <w:r>
-        <w:rPr>
-          <w:rFonts w:cstheme="majorBidi"/>
-          <w:sz w:val="24"/>
-          <w:szCs w:val="24"/>
-        </w:rPr>
-        <w:t>rando que estas fueron declarada</w:t>
+        <w:t xml:space="preserve"> visitado en la actualidad y </w:t>
+      </w:r>
+      <w:r>
+        <w:rPr>
+          <w:rFonts w:cstheme="majorBidi"/>
+          <w:sz w:val="24"/>
+          <w:szCs w:val="24"/>
+        </w:rPr>
+        <w:t>que estas fueron declarada</w:t>
       </w:r>
       <w:r>
         <w:rPr>
@@ -1572,7 +1620,23 @@
           <w:sz w:val="24"/>
           <w:szCs w:val="24"/>
         </w:rPr>
-        <w:t>de donde podríamos obtener muchas informacione</w:t>
+        <w:t>de donde podríamo</w:t>
+      </w:r>
+      <w:r>
+        <w:rPr>
+          <w:rFonts w:cstheme="majorBidi"/>
+          <w:sz w:val="24"/>
+          <w:szCs w:val="24"/>
+        </w:rPr>
+        <w:t>s obtener gran cantidad de</w:t>
+      </w:r>
+      <w:r>
+        <w:rPr>
+          <w:rFonts w:cstheme="majorBidi"/>
+          <w:sz w:val="24"/>
+          <w:szCs w:val="24"/>
+        </w:rPr>
+        <w:t xml:space="preserve"> informacione</w:t>
       </w:r>
       <w:r>
         <w:rPr>
@@ -1599,23 +1663,55 @@
           <w:sz w:val="24"/>
           <w:szCs w:val="24"/>
         </w:rPr>
-        <w:t>Básicamente debemos ir hasta los lugares mencionados para obtener las informaciones, procesarlas y guardarlas en una base de datos almacena</w:t>
-      </w:r>
-      <w:r>
-        <w:rPr>
-          <w:rFonts w:cstheme="majorBidi"/>
-          <w:sz w:val="24"/>
-          <w:szCs w:val="24"/>
-        </w:rPr>
-        <w:t xml:space="preserve">da en un servidor desde donde los móviles </w:t>
-      </w:r>
-      <w:r>
-        <w:rPr>
-          <w:rFonts w:cstheme="majorBidi"/>
-          <w:sz w:val="24"/>
-          <w:szCs w:val="24"/>
-        </w:rPr>
-        <w:t>que utilicen la aplicación, obtendrán las informaciones</w:t>
+        <w:t xml:space="preserve">Básicamente debemos ir hasta los lugares mencionados para obtener las informaciones, procesarlas y guardarlas en una base de datos </w:t>
+      </w:r>
+      <w:r>
+        <w:rPr>
+          <w:rFonts w:cstheme="majorBidi"/>
+          <w:sz w:val="24"/>
+          <w:szCs w:val="24"/>
+        </w:rPr>
+        <w:t>interna y en otra externa</w:t>
+      </w:r>
+      <w:r>
+        <w:rPr>
+          <w:rFonts w:cstheme="majorBidi"/>
+          <w:sz w:val="24"/>
+          <w:szCs w:val="24"/>
+        </w:rPr>
+        <w:t>,</w:t>
+      </w:r>
+      <w:r>
+        <w:rPr>
+          <w:rFonts w:cstheme="majorBidi"/>
+          <w:sz w:val="24"/>
+          <w:szCs w:val="24"/>
+        </w:rPr>
+        <w:t xml:space="preserve"> </w:t>
+      </w:r>
+      <w:r>
+        <w:rPr>
+          <w:rFonts w:cstheme="majorBidi"/>
+          <w:sz w:val="24"/>
+          <w:szCs w:val="24"/>
+        </w:rPr>
+        <w:t xml:space="preserve">desde donde los móviles </w:t>
+      </w:r>
+      <w:r>
+        <w:rPr>
+          <w:rFonts w:cstheme="majorBidi"/>
+          <w:sz w:val="24"/>
+          <w:szCs w:val="24"/>
+        </w:rPr>
+        <w:t xml:space="preserve">que utilicen la aplicación </w:t>
+      </w:r>
+      <w:r>
+        <w:rPr>
+          <w:rFonts w:cstheme="majorBidi"/>
+          <w:sz w:val="24"/>
+          <w:szCs w:val="24"/>
+        </w:rPr>
+        <w:t>obtendrán las informaciones</w:t>
       </w:r>
       <w:r>
         <w:rPr>
@@ -1631,7 +1727,71 @@
           <w:sz w:val="24"/>
           <w:szCs w:val="24"/>
         </w:rPr>
-        <w:t>. La aplicación mandará las imágenes captadas por la cámara al servidor, éste comparará con las imágenes guardadas para dar al usuario las informaciones correctas.</w:t>
+        <w:t>.</w:t>
+      </w:r>
+      <w:r>
+        <w:rPr>
+          <w:rFonts w:cstheme="majorBidi"/>
+          <w:sz w:val="24"/>
+          <w:szCs w:val="24"/>
+        </w:rPr>
+        <w:t xml:space="preserve"> </w:t>
+      </w:r>
+      <w:r>
+        <w:rPr>
+          <w:rFonts w:cstheme="majorBidi"/>
+          <w:sz w:val="24"/>
+          <w:szCs w:val="24"/>
+        </w:rPr>
+        <w:t xml:space="preserve">A </w:t>
+      </w:r>
+      <w:r>
+        <w:rPr>
+          <w:rFonts w:cstheme="majorBidi"/>
+          <w:sz w:val="24"/>
+          <w:szCs w:val="24"/>
+        </w:rPr>
+        <w:t xml:space="preserve">través de la geolocalización, conjuntamente con el giroscopio del teléfono móvil </w:t>
+      </w:r>
+      <w:r>
+        <w:rPr>
+          <w:rFonts w:cstheme="majorBidi"/>
+          <w:sz w:val="24"/>
+          <w:szCs w:val="24"/>
+        </w:rPr>
+        <w:t>se podrá saber exactamente a qué lugar está apuntando el usuario con la cámara</w:t>
+      </w:r>
+      <w:r>
+        <w:rPr>
+          <w:rFonts w:cstheme="majorBidi"/>
+          <w:sz w:val="24"/>
+          <w:szCs w:val="24"/>
+        </w:rPr>
+        <w:t>, donde se irá mostrando al mismo los puntos de interés</w:t>
+      </w:r>
+      <w:r>
+        <w:rPr>
+          <w:rFonts w:cstheme="majorBidi"/>
+          <w:sz w:val="24"/>
+          <w:szCs w:val="24"/>
+        </w:rPr>
+        <w:t>, y los datos</w:t>
+      </w:r>
+      <w:r>
+        <w:rPr>
+          <w:rFonts w:cstheme="majorBidi"/>
+          <w:sz w:val="24"/>
+          <w:szCs w:val="24"/>
+        </w:rPr>
+        <w:t xml:space="preserve"> solicitados de los mismos</w:t>
+      </w:r>
+      <w:r>
+        <w:rPr>
+          <w:rFonts w:cstheme="majorBidi"/>
+          <w:sz w:val="24"/>
+          <w:szCs w:val="24"/>
+        </w:rPr>
+        <w:t>.</w:t>
       </w:r>
     </w:p>
     <w:p>
@@ -1820,6 +1980,7 @@
           <w:szCs w:val="24"/>
         </w:rPr>
       </w:pPr>
+      <w:commentRangeStart w:id="0"/>
       <w:r>
         <w:rPr>
           <w:rFonts w:cstheme="majorBidi"/>
@@ -1829,6 +1990,13 @@
         </w:rPr>
         <w:lastRenderedPageBreak/>
         <w:t>Objetivos Específicos</w:t>
+      </w:r>
+      <w:commentRangeEnd w:id="0"/>
+      <w:r>
+        <w:rPr>
+          <w:rStyle w:val="Refdecomentario"/>
+        </w:rPr>
+        <w:commentReference w:id="0"/>
       </w:r>
     </w:p>
     <w:p>
@@ -1854,7 +2022,7 @@
           <w:szCs w:val="24"/>
           <w:lang w:val="es-ES" w:eastAsia="es-ES"/>
         </w:rPr>
-        <w:t xml:space="preserve">Recopilar, identificar y sintetizar informaciones relacionados al </w:t>
+        <w:t>Recopilar, identificar y sintetiz</w:t>
       </w:r>
       <w:r>
         <w:rPr>
@@ -1863,7 +2031,34 @@
           <w:szCs w:val="24"/>
           <w:lang w:val="es-ES" w:eastAsia="es-ES"/>
         </w:rPr>
-        <w:t xml:space="preserve"> punto de interés o "PDI" (en inglés POI) </w:t>
+        <w:t xml:space="preserve">ar informaciones relacionados a los </w:t>
+      </w:r>
+      <w:r>
+        <w:rPr>
+          <w:rFonts w:eastAsia="Times New Roman" w:cs="Times New Roman"/>
+          <w:sz w:val="24"/>
+          <w:szCs w:val="24"/>
+          <w:lang w:val="es-ES" w:eastAsia="es-ES"/>
+        </w:rPr>
+        <w:t> punto</w:t>
+      </w:r>
+      <w:r>
+        <w:rPr>
+          <w:rFonts w:eastAsia="Times New Roman" w:cs="Times New Roman"/>
+          <w:sz w:val="24"/>
+          <w:szCs w:val="24"/>
+          <w:lang w:val="es-ES" w:eastAsia="es-ES"/>
+        </w:rPr>
+        <w:t>s de intereses</w:t>
+      </w:r>
+      <w:r>
+        <w:rPr>
+          <w:rFonts w:eastAsia="Times New Roman" w:cs="Times New Roman"/>
+          <w:sz w:val="24"/>
+          <w:szCs w:val="24"/>
+          <w:lang w:val="es-ES" w:eastAsia="es-ES"/>
+        </w:rPr>
+        <w:t xml:space="preserve"> </w:t>
       </w:r>
       <w:r>
         <w:rPr>
@@ -2145,37 +2340,6 @@
     </w:p>
     <w:p>
       <w:pPr>
-        <w:rPr>
-          <w:rFonts w:cstheme="majorBidi"/>
-          <w:bCs/>
-          <w:i/>
-          <w:iCs/>
-          <w:sz w:val="24"/>
-          <w:szCs w:val="24"/>
-        </w:rPr>
-      </w:pPr>
-      <w:commentRangeStart w:id="0"/>
-      <w:r>
-        <w:rPr>
-          <w:rFonts w:cstheme="majorBidi"/>
-          <w:bCs/>
-          <w:i/>
-          <w:iCs/>
-          <w:sz w:val="24"/>
-          <w:szCs w:val="24"/>
-        </w:rPr>
-        <w:t>Indicar que es, de que tratará y hasta donde abarcará el TFG propuesto. Esta sección explica los alcances del proyecto de investigación, especificando con claridad y precisión hasta donde se pretende llegar y profundizar en la investigación.</w:t>
-      </w:r>
-      <w:commentRangeEnd w:id="0"/>
-      <w:r>
-        <w:rPr>
-          <w:rStyle w:val="Refdecomentario"/>
-        </w:rPr>
-        <w:commentReference w:id="0"/>
-      </w:r>
-    </w:p>
-    <w:p>
-      <w:pPr>
         <w:pStyle w:val="c3"/>
         <w:ind w:firstLine="708"/>
         <w:jc w:val="both"/>
@@ -2196,77 +2360,159 @@
           <w:rStyle w:val="c0"/>
           <w:rFonts w:asciiTheme="minorHAnsi" w:hAnsiTheme="minorHAnsi"/>
         </w:rPr>
-        <w:t xml:space="preserve"> con las siguientes plataformas</w:t>
-      </w:r>
+        <w:t xml:space="preserve"> que tengan incorporados un </w:t>
+      </w:r>
+      <w:commentRangeStart w:id="1"/>
       <w:r>
         <w:rPr>
           <w:rStyle w:val="c0"/>
           <w:rFonts w:asciiTheme="minorHAnsi" w:hAnsiTheme="minorHAnsi"/>
         </w:rPr>
-        <w:t xml:space="preserve"> </w:t>
+        <w:t>giroscopio</w:t>
+      </w:r>
+      <w:commentRangeEnd w:id="1"/>
+      <w:r>
+        <w:rPr>
+          <w:rStyle w:val="Refdecomentario"/>
+          <w:rFonts w:asciiTheme="minorHAnsi" w:eastAsiaTheme="minorHAnsi" w:hAnsiTheme="minorHAnsi" w:cstheme="minorBidi"/>
+          <w:lang w:val="es-PY" w:eastAsia="en-US"/>
+        </w:rPr>
+        <w:commentReference w:id="1"/>
       </w:r>
       <w:r>
         <w:rPr>
           <w:rStyle w:val="c0"/>
           <w:rFonts w:asciiTheme="minorHAnsi" w:hAnsiTheme="minorHAnsi"/>
         </w:rPr>
-        <w:t>BlackBerry, Windows Mobile, Google Android y Symbian</w:t>
+        <w:t xml:space="preserve"> y </w:t>
       </w:r>
       <w:r>
         <w:rPr>
           <w:rStyle w:val="c0"/>
           <w:rFonts w:asciiTheme="minorHAnsi" w:hAnsiTheme="minorHAnsi"/>
         </w:rPr>
-        <w:t xml:space="preserve"> , </w:t>
+        <w:t xml:space="preserve"> con </w:t>
       </w:r>
       <w:r>
         <w:rPr>
           <w:rStyle w:val="c0"/>
           <w:rFonts w:asciiTheme="minorHAnsi" w:hAnsiTheme="minorHAnsi"/>
         </w:rPr>
-        <w:t>empleando la Realidad Aumentada, gestionando las informaciones relacionadas al PO</w:t>
+        <w:t xml:space="preserve">una de </w:t>
       </w:r>
       <w:r>
         <w:rPr>
           <w:rStyle w:val="c0"/>
           <w:rFonts w:asciiTheme="minorHAnsi" w:hAnsiTheme="minorHAnsi"/>
         </w:rPr>
-        <w:t xml:space="preserve">I a través de la base de datos </w:t>
+        <w:t>las siguientes plataformas</w:t>
       </w:r>
       <w:r>
         <w:rPr>
           <w:rStyle w:val="c0"/>
           <w:rFonts w:asciiTheme="minorHAnsi" w:hAnsiTheme="minorHAnsi"/>
         </w:rPr>
-        <w:t>MySQL</w:t>
+        <w:t xml:space="preserve"> </w:t>
       </w:r>
       <w:r>
         <w:rPr>
           <w:rStyle w:val="c0"/>
           <w:rFonts w:asciiTheme="minorHAnsi" w:hAnsiTheme="minorHAnsi"/>
         </w:rPr>
-        <w:t xml:space="preserve"> y </w:t>
-      </w:r>
+        <w:t xml:space="preserve">BlackBerry, Windows Mobile, Google Android y </w:t>
+      </w:r>
+      <w:proofErr w:type="gramStart"/>
       <w:r>
         <w:rPr>
           <w:rStyle w:val="c0"/>
           <w:rFonts w:asciiTheme="minorHAnsi" w:hAnsiTheme="minorHAnsi"/>
         </w:rPr>
-        <w:t>empl</w:t>
+        <w:t>Symbian</w:t>
       </w:r>
       <w:r>
         <w:rPr>
           <w:rStyle w:val="c0"/>
           <w:rFonts w:asciiTheme="minorHAnsi" w:hAnsiTheme="minorHAnsi"/>
         </w:rPr>
-        <w:t>eando el uso de programación en</w:t>
-      </w:r>
+        <w:t xml:space="preserve"> ,</w:t>
+      </w:r>
+      <w:proofErr w:type="gramEnd"/>
       <w:r>
         <w:rPr>
           <w:rStyle w:val="c0"/>
           <w:rFonts w:asciiTheme="minorHAnsi" w:hAnsiTheme="minorHAnsi"/>
         </w:rPr>
+        <w:t xml:space="preserve"> </w:t>
+      </w:r>
+      <w:r>
+        <w:rPr>
+          <w:rStyle w:val="c0"/>
+          <w:rFonts w:asciiTheme="minorHAnsi" w:hAnsiTheme="minorHAnsi"/>
+        </w:rPr>
+        <w:t>empleando la Realidad Aumentada, gestionando las informaciones relacionadas al PO</w:t>
+      </w:r>
+      <w:r>
+        <w:rPr>
+          <w:rStyle w:val="c0"/>
+          <w:rFonts w:asciiTheme="minorHAnsi" w:hAnsiTheme="minorHAnsi"/>
+        </w:rPr>
+        <w:t xml:space="preserve">I a través </w:t>
+      </w:r>
+      <w:r>
+        <w:rPr>
+          <w:rStyle w:val="c0"/>
+          <w:rFonts w:asciiTheme="minorHAnsi" w:hAnsiTheme="minorHAnsi"/>
+        </w:rPr>
+        <w:t xml:space="preserve">de una base datos interna y otra externa, en </w:t>
+      </w:r>
+      <w:r>
+        <w:rPr>
+          <w:rStyle w:val="c0"/>
+          <w:rFonts w:asciiTheme="minorHAnsi" w:hAnsiTheme="minorHAnsi"/>
+        </w:rPr>
+        <w:t xml:space="preserve"> </w:t>
+      </w:r>
+      <w:r>
+        <w:rPr>
+          <w:rStyle w:val="c0"/>
+          <w:rFonts w:asciiTheme="minorHAnsi" w:hAnsiTheme="minorHAnsi"/>
+        </w:rPr>
+        <w:t>MySQL</w:t>
+      </w:r>
+      <w:r>
+        <w:rPr>
+          <w:rStyle w:val="c0"/>
+          <w:rFonts w:asciiTheme="minorHAnsi" w:hAnsiTheme="minorHAnsi"/>
+        </w:rPr>
+        <w:t xml:space="preserve"> y </w:t>
+      </w:r>
+      <w:r>
+        <w:rPr>
+          <w:rStyle w:val="c0"/>
+          <w:rFonts w:asciiTheme="minorHAnsi" w:hAnsiTheme="minorHAnsi"/>
+        </w:rPr>
+        <w:t>empl</w:t>
+      </w:r>
+      <w:r>
+        <w:rPr>
+          <w:rStyle w:val="c0"/>
+          <w:rFonts w:asciiTheme="minorHAnsi" w:hAnsiTheme="minorHAnsi"/>
+        </w:rPr>
+        <w:t>eando el uso de programación en</w:t>
+      </w:r>
+      <w:r>
+        <w:rPr>
+          <w:rStyle w:val="c0"/>
+          <w:rFonts w:asciiTheme="minorHAnsi" w:hAnsiTheme="minorHAnsi"/>
+        </w:rPr>
         <w:t xml:space="preserve"> capas.</w:t>
+      </w:r>
+      <w:r>
+        <w:rPr>
+          <w:rStyle w:val="c0"/>
+          <w:rFonts w:asciiTheme="minorHAnsi" w:hAnsiTheme="minorHAnsi"/>
+        </w:rPr>
+        <w:t xml:space="preserve"> </w:t>
       </w:r>
     </w:p>
     <w:p>
@@ -2290,35 +2536,14 @@
           <w:rStyle w:val="c0"/>
           <w:rFonts w:asciiTheme="minorHAnsi" w:hAnsiTheme="minorHAnsi"/>
         </w:rPr>
-        <w:t xml:space="preserve">lugar de estudio y recolección de datos las Reducciones Jesuíticas de Jesús y Trinidad, </w:t>
+        <w:t>lugar de estudio y recolección de datos las Reducciones Jesuíticas de Jesús y Trinidad</w:t>
       </w:r>
       <w:r>
         <w:rPr>
           <w:rStyle w:val="c0"/>
           <w:rFonts w:asciiTheme="minorHAnsi" w:hAnsiTheme="minorHAnsi"/>
         </w:rPr>
-        <w:t>aco</w:t>
-      </w:r>
-      <w:r>
-        <w:rPr>
-          <w:rStyle w:val="c0"/>
-          <w:rFonts w:asciiTheme="minorHAnsi" w:hAnsiTheme="minorHAnsi"/>
-        </w:rPr>
-        <w:t xml:space="preserve">tando que se </w:t>
-      </w:r>
-      <w:r>
-        <w:rPr>
-          <w:rStyle w:val="c0"/>
-          <w:rFonts w:asciiTheme="minorHAnsi" w:hAnsiTheme="minorHAnsi"/>
-        </w:rPr>
-        <w:t>toma</w:t>
-      </w:r>
-      <w:r>
-        <w:rPr>
-          <w:rStyle w:val="c0"/>
-          <w:rFonts w:asciiTheme="minorHAnsi" w:hAnsiTheme="minorHAnsi"/>
-        </w:rPr>
-        <w:t xml:space="preserve"> este ya se podrá obtener datos sin necesidad de modificaciones o actualizaciones constantes  en la base de datos.</w:t>
+        <w:t>.</w:t>
       </w:r>
     </w:p>
     <w:p>
@@ -2374,8 +2599,8 @@
         </w:rPr>
         <w:t>constituyéndose la capital del verano paraguayo por sus diferen</w:t>
       </w:r>
-      <w:bookmarkStart w:id="1" w:name="_GoBack"/>
-      <w:bookmarkEnd w:id="1"/>
+      <w:bookmarkStart w:id="2" w:name="_GoBack"/>
+      <w:bookmarkEnd w:id="2"/>
       <w:r>
         <w:rPr>
           <w:rFonts w:cstheme="majorBidi"/>
@@ -2489,8 +2714,98 @@
           <w:sz w:val="24"/>
           <w:szCs w:val="24"/>
         </w:rPr>
-        <w:t xml:space="preserve">; pero </w:t>
-      </w:r>
+        <w:t>; pero muc</w:t>
+      </w:r>
+      <w:r>
+        <w:rPr>
+          <w:rFonts w:cstheme="majorBidi"/>
+          <w:sz w:val="24"/>
+          <w:szCs w:val="24"/>
+        </w:rPr>
+        <w:t>has veces no se cuenta con mencionadas</w:t>
+      </w:r>
+      <w:r>
+        <w:rPr>
+          <w:rFonts w:cstheme="majorBidi"/>
+          <w:sz w:val="24"/>
+          <w:szCs w:val="24"/>
+        </w:rPr>
+        <w:t xml:space="preserve"> fuentes de información</w:t>
+      </w:r>
+      <w:r>
+        <w:rPr>
+          <w:rFonts w:cstheme="majorBidi"/>
+          <w:sz w:val="24"/>
+          <w:szCs w:val="24"/>
+        </w:rPr>
+        <w:t xml:space="preserve"> o si se cuenta toma un cierto tiempo acceder a </w:t>
+      </w:r>
+      <w:r>
+        <w:rPr>
+          <w:rFonts w:cstheme="majorBidi"/>
+          <w:sz w:val="24"/>
+          <w:szCs w:val="24"/>
+        </w:rPr>
+        <w:t>ellas,</w:t>
+      </w:r>
+      <w:r>
+        <w:rPr>
+          <w:rFonts w:cstheme="majorBidi"/>
+          <w:sz w:val="24"/>
+          <w:szCs w:val="24"/>
+        </w:rPr>
+        <w:t xml:space="preserve"> lo cual hace que los que la visitan no</w:t>
+      </w:r>
+      <w:r>
+        <w:rPr>
+          <w:rFonts w:cstheme="majorBidi"/>
+          <w:sz w:val="24"/>
+          <w:szCs w:val="24"/>
+        </w:rPr>
+        <w:t xml:space="preserve"> </w:t>
+      </w:r>
+      <w:r>
+        <w:rPr>
+          <w:rFonts w:cstheme="majorBidi"/>
+          <w:sz w:val="24"/>
+          <w:szCs w:val="24"/>
+        </w:rPr>
+        <w:t xml:space="preserve">puedan conocer la verdadera historia de estos patrimonios </w:t>
+      </w:r>
+      <w:r>
+        <w:rPr>
+          <w:rFonts w:cstheme="majorBidi"/>
+          <w:sz w:val="24"/>
+          <w:szCs w:val="24"/>
+        </w:rPr>
+        <w:t xml:space="preserve">culturales </w:t>
+      </w:r>
+      <w:r>
+        <w:rPr>
+          <w:rFonts w:cstheme="majorBidi"/>
+          <w:sz w:val="24"/>
+          <w:szCs w:val="24"/>
+        </w:rPr>
+        <w:t>tangibl</w:t>
+      </w:r>
+      <w:r>
+        <w:rPr>
+          <w:rFonts w:cstheme="majorBidi"/>
+          <w:sz w:val="24"/>
+          <w:szCs w:val="24"/>
+        </w:rPr>
+        <w:t>es del Paraguay.</w:t>
+      </w:r>
+    </w:p>
+    <w:p>
+      <w:pPr>
+        <w:jc w:val="both"/>
+        <w:rPr>
+          <w:rFonts w:cstheme="majorBidi"/>
+          <w:sz w:val="24"/>
+          <w:szCs w:val="24"/>
+        </w:rPr>
+      </w:pPr>
       <w:r>
         <w:rPr>
           <w:rFonts w:cstheme="majorBidi"/>
@@ -2498,104 +2813,6 @@
           <w:szCs w:val="24"/>
         </w:rPr>
         <w:lastRenderedPageBreak/>
-        <w:t>muc</w:t>
-      </w:r>
-      <w:r>
-        <w:rPr>
-          <w:rFonts w:cstheme="majorBidi"/>
-          <w:sz w:val="24"/>
-          <w:szCs w:val="24"/>
-        </w:rPr>
-        <w:t>has veces no se cuenta con mencionadas</w:t>
-      </w:r>
-      <w:r>
-        <w:rPr>
-          <w:rFonts w:cstheme="majorBidi"/>
-          <w:sz w:val="24"/>
-          <w:szCs w:val="24"/>
-        </w:rPr>
-        <w:t xml:space="preserve"> fuentes de información</w:t>
-      </w:r>
-      <w:r>
-        <w:rPr>
-          <w:rFonts w:cstheme="majorBidi"/>
-          <w:sz w:val="24"/>
-          <w:szCs w:val="24"/>
-        </w:rPr>
-        <w:t xml:space="preserve"> o si se cuenta toma un cierto tiempo acceder a </w:t>
-      </w:r>
-      <w:r>
-        <w:rPr>
-          <w:rFonts w:cstheme="majorBidi"/>
-          <w:sz w:val="24"/>
-          <w:szCs w:val="24"/>
-        </w:rPr>
-        <w:t>ellas,</w:t>
-      </w:r>
-      <w:r>
-        <w:rPr>
-          <w:rFonts w:cstheme="majorBidi"/>
-          <w:sz w:val="24"/>
-          <w:szCs w:val="24"/>
-        </w:rPr>
-        <w:t xml:space="preserve"> lo cual hace que los que la visitan no</w:t>
-      </w:r>
-      <w:r>
-        <w:rPr>
-          <w:rFonts w:cstheme="majorBidi"/>
-          <w:sz w:val="24"/>
-          <w:szCs w:val="24"/>
-        </w:rPr>
-        <w:t xml:space="preserve"> </w:t>
-      </w:r>
-      <w:r>
-        <w:rPr>
-          <w:rFonts w:cstheme="majorBidi"/>
-          <w:sz w:val="24"/>
-          <w:szCs w:val="24"/>
-        </w:rPr>
-        <w:t xml:space="preserve">puedan conocer la verdadera historia de estos patrimonios </w:t>
-      </w:r>
-      <w:r>
-        <w:rPr>
-          <w:rFonts w:cstheme="majorBidi"/>
-          <w:sz w:val="24"/>
-          <w:szCs w:val="24"/>
-        </w:rPr>
-        <w:t xml:space="preserve">culturales </w:t>
-      </w:r>
-      <w:r>
-        <w:rPr>
-          <w:rFonts w:cstheme="majorBidi"/>
-          <w:sz w:val="24"/>
-          <w:szCs w:val="24"/>
-        </w:rPr>
-        <w:t>tangibl</w:t>
-      </w:r>
-      <w:r>
-        <w:rPr>
-          <w:rFonts w:cstheme="majorBidi"/>
-          <w:sz w:val="24"/>
-          <w:szCs w:val="24"/>
-        </w:rPr>
-        <w:t>es del Paraguay.</w:t>
-      </w:r>
-    </w:p>
-    <w:p>
-      <w:pPr>
-        <w:jc w:val="both"/>
-        <w:rPr>
-          <w:rFonts w:cstheme="majorBidi"/>
-          <w:sz w:val="24"/>
-          <w:szCs w:val="24"/>
-        </w:rPr>
-      </w:pPr>
-      <w:r>
-        <w:rPr>
-          <w:rFonts w:cstheme="majorBidi"/>
-          <w:sz w:val="24"/>
-          <w:szCs w:val="24"/>
-        </w:rPr>
         <w:tab/>
       </w:r>
       <w:r>
@@ -2802,50 +3019,13 @@
           <w:szCs w:val="24"/>
         </w:rPr>
       </w:pPr>
-      <w:commentRangeStart w:id="2"/>
-      <w:r>
-        <w:rPr>
-          <w:rFonts w:cstheme="majorBidi"/>
-          <w:sz w:val="24"/>
-          <w:szCs w:val="24"/>
-          <w:highlight w:val="yellow"/>
-        </w:rPr>
-        <w:t xml:space="preserve">COMO SE VA A </w:t>
-      </w:r>
-      <w:r>
-        <w:rPr>
-          <w:rFonts w:cstheme="majorBidi"/>
-          <w:sz w:val="24"/>
-          <w:szCs w:val="24"/>
-          <w:highlight w:val="yellow"/>
-        </w:rPr>
-        <w:t>HACER,</w:t>
-      </w:r>
-      <w:r>
-        <w:rPr>
-          <w:rFonts w:cstheme="majorBidi"/>
-          <w:sz w:val="24"/>
-          <w:szCs w:val="24"/>
-          <w:highlight w:val="yellow"/>
-        </w:rPr>
-        <w:t xml:space="preserve"> </w:t>
-      </w:r>
-      <w:r>
-        <w:rPr>
-          <w:rFonts w:cstheme="majorBidi"/>
-          <w:sz w:val="24"/>
-          <w:szCs w:val="24"/>
-          <w:highlight w:val="yellow"/>
-        </w:rPr>
-        <w:t>PROCEDIMIENTO</w:t>
-      </w:r>
-      <w:r>
-        <w:rPr>
-          <w:rFonts w:cstheme="majorBidi"/>
-          <w:sz w:val="24"/>
-          <w:szCs w:val="24"/>
-        </w:rPr>
-        <w:t xml:space="preserve"> </w:t>
+      <w:r>
+        <w:rPr>
+          <w:rFonts w:cstheme="majorBidi"/>
+          <w:sz w:val="24"/>
+          <w:szCs w:val="24"/>
+        </w:rPr>
+        <w:t>A continuación se expondrán los pasos metodológicos para el desarrollo del trabajo final de grado:</w:t>
       </w:r>
     </w:p>
     <w:p>
@@ -2854,70 +3034,10 @@
         <w:jc w:val="both"/>
         <w:rPr>
           <w:rFonts w:cstheme="majorBidi"/>
-          <w:i/>
-          <w:iCs/>
-          <w:sz w:val="24"/>
-          <w:szCs w:val="24"/>
-          <w:highlight w:val="yellow"/>
-        </w:rPr>
-      </w:pPr>
-      <w:r>
-        <w:rPr>
-          <w:rFonts w:cstheme="majorBidi"/>
-          <w:i/>
-          <w:iCs/>
-          <w:sz w:val="24"/>
-          <w:szCs w:val="24"/>
-        </w:rPr>
-        <w:t>Consiste en un conjunto más o menos coherente y racional de técnicas y procedimientos cuyo propósito fundamental apunta a implementar procesos de recolección, clasificación</w:t>
-      </w:r>
-      <w:r>
-        <w:rPr>
-          <w:rFonts w:cstheme="majorBidi"/>
-          <w:i/>
-          <w:iCs/>
-          <w:sz w:val="24"/>
-          <w:szCs w:val="24"/>
-        </w:rPr>
-        <w:t xml:space="preserve"> y validación de datos y experiencias provenientes de la realidad, y a partir de los cuales pueda construirse el conocimiento científico. La misma depende del tema, de los objetivos y del investigador. En este apartado tiene que quedar bien definido los procedimientos que se utilizaran para lograr los objetivos propuestos en el TFG. </w:t>
-      </w:r>
-    </w:p>
-    <w:commentRangeEnd w:id="2"/>
-    <w:p>
-      <w:pPr>
-        <w:pStyle w:val="Sinespaciado"/>
-        <w:jc w:val="both"/>
-        <w:rPr>
-          <w:rFonts w:cstheme="majorBidi"/>
-          <w:sz w:val="24"/>
-          <w:szCs w:val="24"/>
-        </w:rPr>
-      </w:pPr>
-      <w:r>
-        <w:rPr>
-          <w:rStyle w:val="Refdecomentario"/>
-        </w:rPr>
-        <w:commentReference w:id="2"/>
-      </w:r>
-    </w:p>
-    <w:p>
-      <w:pPr>
-        <w:pStyle w:val="Sinespaciado"/>
-        <w:jc w:val="both"/>
-        <w:rPr>
-          <w:rFonts w:cstheme="majorBidi"/>
-          <w:sz w:val="24"/>
-          <w:szCs w:val="24"/>
-        </w:rPr>
-      </w:pPr>
-      <w:r>
-        <w:rPr>
-          <w:rFonts w:cstheme="majorBidi"/>
-          <w:sz w:val="24"/>
-          <w:szCs w:val="24"/>
-        </w:rPr>
-        <w:t>A continuación se expondrán los pasos metodológicos para el desarrollo del trabajo final de grado:</w:t>
-      </w:r>
+          <w:sz w:val="24"/>
+          <w:szCs w:val="24"/>
+        </w:rPr>
+      </w:pPr>
     </w:p>
     <w:p>
       <w:pPr>
@@ -3218,39 +3338,6 @@
         <w:jc w:val="both"/>
         <w:rPr>
           <w:rFonts w:cstheme="majorBidi"/>
-          <w:sz w:val="24"/>
-          <w:szCs w:val="24"/>
-        </w:rPr>
-      </w:pPr>
-    </w:p>
-    <w:p>
-      <w:pPr>
-        <w:pStyle w:val="Sinespaciado"/>
-        <w:jc w:val="both"/>
-        <w:rPr>
-          <w:rFonts w:cstheme="majorBidi"/>
-          <w:sz w:val="24"/>
-          <w:szCs w:val="24"/>
-        </w:rPr>
-      </w:pPr>
-    </w:p>
-    <w:p>
-      <w:pPr>
-        <w:pStyle w:val="Sinespaciado"/>
-        <w:jc w:val="both"/>
-        <w:rPr>
-          <w:rFonts w:cstheme="majorBidi"/>
-          <w:sz w:val="24"/>
-          <w:szCs w:val="24"/>
-        </w:rPr>
-      </w:pPr>
-    </w:p>
-    <w:p>
-      <w:pPr>
-        <w:pStyle w:val="Sinespaciado"/>
-        <w:jc w:val="both"/>
-        <w:rPr>
-          <w:rFonts w:cstheme="majorBidi"/>
           <w:b/>
           <w:bCs/>
           <w:sz w:val="24"/>
@@ -3265,7 +3352,6 @@
           <w:sz w:val="24"/>
           <w:szCs w:val="24"/>
         </w:rPr>
-        <w:lastRenderedPageBreak/>
         <w:t>POSIBLE CONTENIDO DEL LOS CAPÍTULOS DEL TFG</w:t>
       </w:r>
     </w:p>
@@ -3519,6 +3605,7 @@
           <w:sz w:val="24"/>
           <w:szCs w:val="24"/>
         </w:rPr>
+        <w:lastRenderedPageBreak/>
         <w:t>2.2. Tecnologías Móviles</w:t>
       </w:r>
     </w:p>
@@ -3827,6 +3914,8 @@
         <w:jc w:val="both"/>
         <w:rPr>
           <w:rFonts w:cstheme="majorBidi"/>
+          <w:b/>
+          <w:bCs/>
           <w:sz w:val="24"/>
           <w:szCs w:val="24"/>
         </w:rPr>
@@ -3838,40 +3927,13 @@
         <w:jc w:val="both"/>
         <w:rPr>
           <w:rFonts w:cstheme="majorBidi"/>
-          <w:sz w:val="24"/>
-          <w:szCs w:val="24"/>
-        </w:rPr>
-      </w:pPr>
-    </w:p>
-    <w:p>
-      <w:pPr>
-        <w:pStyle w:val="Sinespaciado"/>
-        <w:ind w:firstLine="708"/>
-        <w:jc w:val="both"/>
-        <w:rPr>
-          <w:rFonts w:cstheme="majorBidi"/>
-          <w:sz w:val="24"/>
-          <w:szCs w:val="24"/>
-        </w:rPr>
-      </w:pPr>
-    </w:p>
-    <w:p>
-      <w:pPr>
-        <w:pStyle w:val="Sinespaciado"/>
-        <w:jc w:val="both"/>
-        <w:rPr>
-          <w:rFonts w:cstheme="majorBidi"/>
           <w:b/>
           <w:bCs/>
           <w:sz w:val="24"/>
           <w:szCs w:val="24"/>
         </w:rPr>
       </w:pPr>
-    </w:p>
-    <w:p>
-      <w:pPr>
-        <w:pStyle w:val="Sinespaciado"/>
-        <w:jc w:val="both"/>
+      <w:r>
         <w:rPr>
           <w:rFonts w:cstheme="majorBidi"/>
           <w:b/>
@@ -3879,120 +3941,6 @@
           <w:sz w:val="24"/>
           <w:szCs w:val="24"/>
         </w:rPr>
-      </w:pPr>
-    </w:p>
-    <w:p>
-      <w:pPr>
-        <w:pStyle w:val="Sinespaciado"/>
-        <w:jc w:val="both"/>
-        <w:rPr>
-          <w:rFonts w:cstheme="majorBidi"/>
-          <w:b/>
-          <w:bCs/>
-          <w:sz w:val="24"/>
-          <w:szCs w:val="24"/>
-        </w:rPr>
-      </w:pPr>
-    </w:p>
-    <w:p>
-      <w:pPr>
-        <w:pStyle w:val="Sinespaciado"/>
-        <w:jc w:val="both"/>
-        <w:rPr>
-          <w:rFonts w:cstheme="majorBidi"/>
-          <w:b/>
-          <w:bCs/>
-          <w:sz w:val="24"/>
-          <w:szCs w:val="24"/>
-        </w:rPr>
-      </w:pPr>
-    </w:p>
-    <w:p>
-      <w:pPr>
-        <w:pStyle w:val="Sinespaciado"/>
-        <w:jc w:val="both"/>
-        <w:rPr>
-          <w:rFonts w:cstheme="majorBidi"/>
-          <w:b/>
-          <w:bCs/>
-          <w:sz w:val="24"/>
-          <w:szCs w:val="24"/>
-        </w:rPr>
-      </w:pPr>
-    </w:p>
-    <w:p>
-      <w:pPr>
-        <w:pStyle w:val="Sinespaciado"/>
-        <w:jc w:val="both"/>
-        <w:rPr>
-          <w:rFonts w:cstheme="majorBidi"/>
-          <w:b/>
-          <w:bCs/>
-          <w:sz w:val="24"/>
-          <w:szCs w:val="24"/>
-        </w:rPr>
-      </w:pPr>
-    </w:p>
-    <w:p>
-      <w:pPr>
-        <w:pStyle w:val="Sinespaciado"/>
-        <w:jc w:val="both"/>
-        <w:rPr>
-          <w:rFonts w:cstheme="majorBidi"/>
-          <w:b/>
-          <w:bCs/>
-          <w:sz w:val="24"/>
-          <w:szCs w:val="24"/>
-        </w:rPr>
-      </w:pPr>
-    </w:p>
-    <w:p>
-      <w:pPr>
-        <w:pStyle w:val="Sinespaciado"/>
-        <w:jc w:val="both"/>
-        <w:rPr>
-          <w:rFonts w:cstheme="majorBidi"/>
-          <w:b/>
-          <w:bCs/>
-          <w:sz w:val="24"/>
-          <w:szCs w:val="24"/>
-        </w:rPr>
-      </w:pPr>
-    </w:p>
-    <w:p>
-      <w:pPr>
-        <w:pStyle w:val="Sinespaciado"/>
-        <w:jc w:val="both"/>
-        <w:rPr>
-          <w:rFonts w:cstheme="majorBidi"/>
-          <w:b/>
-          <w:bCs/>
-          <w:sz w:val="24"/>
-          <w:szCs w:val="24"/>
-        </w:rPr>
-      </w:pPr>
-    </w:p>
-    <w:p>
-      <w:pPr>
-        <w:pStyle w:val="Sinespaciado"/>
-        <w:jc w:val="both"/>
-        <w:rPr>
-          <w:rFonts w:cstheme="majorBidi"/>
-          <w:b/>
-          <w:bCs/>
-          <w:sz w:val="24"/>
-          <w:szCs w:val="24"/>
-        </w:rPr>
-      </w:pPr>
-      <w:r>
-        <w:rPr>
-          <w:rFonts w:cstheme="majorBidi"/>
-          <w:b/>
-          <w:bCs/>
-          <w:sz w:val="24"/>
-          <w:szCs w:val="24"/>
-        </w:rPr>
-        <w:lastRenderedPageBreak/>
         <w:t>CRONOGRAMA DE ACTIVIDADES PARA LA ELABORACIÓN DEL TFG</w:t>
       </w:r>
     </w:p>
@@ -4143,7 +4091,7 @@
 
 <file path=word/comments.xml><?xml version="1.0" encoding="utf-8"?>
 <w:comments xmlns:ve="http://schemas.openxmlformats.org/markup-compatibility/2006" xmlns:o="urn:schemas-microsoft-com:office:office" xmlns:r="http://schemas.openxmlformats.org/officeDocument/2006/relationships" xmlns:m="http://schemas.openxmlformats.org/officeDocument/2006/math" xmlns:v="urn:schemas-microsoft-com:vml" xmlns:wp="http://schemas.openxmlformats.org/drawingml/2006/wordprocessingDrawing" xmlns:w10="urn:schemas-microsoft-com:office:word" xmlns:w="http://schemas.openxmlformats.org/wordprocessingml/2006/main" xmlns:wne="http://schemas.microsoft.com/office/word/2006/wordml">
-  <w:comment w:id="0" w:author="Lizza" w:date="2013-10-25T11:54:00Z" w:initials="L">
+  <w:comment w:id="0" w:author="Lizza" w:date="2013-11-21T22:13:00Z" w:initials="L">
     <w:p>
       <w:pPr>
         <w:pStyle w:val="Textocomentario"/>
@@ -4155,11 +4103,11 @@
         <w:annotationRef/>
       </w:r>
       <w:r>
-        <w:t>Descripción de lo que debe tener.</w:t>
+        <w:t>Aquí no sabemos si debería de mencionarse lo referente al giroscopio o directamente en el alcance?</w:t>
       </w:r>
     </w:p>
   </w:comment>
-  <w:comment w:id="2" w:author="Lizza" w:date="2013-10-25T12:47:00Z" w:initials="L">
+  <w:comment w:id="1" w:author="Lizza" w:date="2013-11-21T22:27:00Z" w:initials="L">
     <w:p>
       <w:pPr>
         <w:pStyle w:val="Textocomentario"/>
@@ -4171,7 +4119,7 @@
         <w:annotationRef/>
       </w:r>
       <w:r>
-        <w:t>Descripción de lo que debe tener.</w:t>
+        <w:t>Creo que no haría falta acá mencionar del porque usar giroscopio, ya en el proyecto en si se explicará el mismo.</w:t>
       </w:r>
     </w:p>
   </w:comment>
@@ -8714,7 +8662,7 @@
 </file>
 
 <file path=customXml/itemProps1.xml><?xml version="1.0" encoding="utf-8"?>
-<ds:datastoreItem xmlns:ds="http://schemas.openxmlformats.org/officeDocument/2006/customXml" ds:itemID="{B62D6205-D206-4D76-A115-100C4496A513}">
+<ds:datastoreItem xmlns:ds="http://schemas.openxmlformats.org/officeDocument/2006/customXml" ds:itemID="{D8F87C12-86BA-411E-A962-7F17BF581FD5}">
   <ds:schemaRefs>
     <ds:schemaRef ds:uri="http://schemas.openxmlformats.org/officeDocument/2006/bibliography"/>
   </ds:schemaRefs>

</xml_diff>

<commit_message>
Actualización del Cronograma de Actividades
Actualización del AnteProyecto
</commit_message>
<xml_diff>
--- a/AnteProyecto/Anteproyecto - Oficial.docx
+++ b/AnteProyecto/Anteproyecto - Oficial.docx
@@ -1269,22 +1269,6 @@
           <w:szCs w:val="24"/>
         </w:rPr>
       </w:pPr>
-      <w:r>
-        <w:rPr>
-          <w:rFonts w:cstheme="majorBidi"/>
-          <w:sz w:val="24"/>
-          <w:szCs w:val="24"/>
-        </w:rPr>
-        <w:t>(Agregar CV resumido de cada uno</w:t>
-      </w:r>
-      <w:r>
-        <w:rPr>
-          <w:rFonts w:cstheme="majorBidi"/>
-          <w:sz w:val="24"/>
-          <w:szCs w:val="24"/>
-        </w:rPr>
-        <w:t>)</w:t>
-      </w:r>
     </w:p>
     <w:p>
       <w:pPr>
@@ -1653,7 +1637,23 @@
           <w:sz w:val="24"/>
           <w:szCs w:val="24"/>
         </w:rPr>
-        <w:t>Patrimonio Universal de la Humanidad, por la Organización Mundial para la Educación, la Ciencia y la Cultura (Unesco)</w:t>
+        <w:t>Patrimonio Universal de la Humanidad, por la Organización Mundial para la Educación, la Ciencia y la Cultura (</w:t>
+      </w:r>
+      <w:r>
+        <w:rPr>
+          <w:rFonts w:cstheme="majorBidi"/>
+          <w:sz w:val="24"/>
+          <w:szCs w:val="24"/>
+        </w:rPr>
+        <w:t>UNESCO</w:t>
+      </w:r>
+      <w:r>
+        <w:rPr>
+          <w:rFonts w:cstheme="majorBidi"/>
+          <w:sz w:val="24"/>
+          <w:szCs w:val="24"/>
+        </w:rPr>
+        <w:t>)</w:t>
       </w:r>
       <w:r>
         <w:rPr>
@@ -2056,7 +2056,25 @@
           <w:szCs w:val="24"/>
           <w:lang w:val="es-ES" w:eastAsia="es-ES"/>
         </w:rPr>
-        <w:t>Recopilar, identificar y sintetizar informaciones relacionados al  punto de interés o "PDI" (en inglés POI) a considerar.</w:t>
+        <w:t>Recopilar, identificar y sintetizar infor</w:t>
+      </w:r>
+      <w:r>
+        <w:rPr>
+          <w:rFonts w:cs="Times New Roman"/>
+          <w:sz w:val="24"/>
+          <w:szCs w:val="24"/>
+          <w:lang w:val="es-ES" w:eastAsia="es-ES"/>
+        </w:rPr>
+        <w:t xml:space="preserve">maciones relacionados al  POI </w:t>
+      </w:r>
+      <w:r>
+        <w:rPr>
+          <w:rFonts w:cs="Times New Roman"/>
+          <w:sz w:val="24"/>
+          <w:szCs w:val="24"/>
+          <w:lang w:val="es-ES" w:eastAsia="es-ES"/>
+        </w:rPr>
+        <w:t>a considerar.</w:t>
       </w:r>
     </w:p>
     <w:p>
@@ -2496,7 +2514,21 @@
           <w:rStyle w:val="c0"/>
           <w:rFonts w:ascii="Calibri" w:hAnsi="Calibri"/>
         </w:rPr>
-        <w:t>todo tipo de cámaras de vídeo y cámaras integradas de vídeo, acelerómetros, giroscopios, sensores ópticos, brújula de estado sólido, RFID y otros; que son necesario para localizar con precisión la situación del usuario y brindar la información virtual que se añade a la real.</w:t>
+        <w:t>todo tipo de cámaras de vídeo y cámaras integradas de vídeo, acelerómetros, giroscopios, sensores ópticos, brújula de estado sólido, RFID y otros; que son necesario</w:t>
+      </w:r>
+      <w:r>
+        <w:rPr>
+          <w:rStyle w:val="c0"/>
+          <w:rFonts w:ascii="Calibri" w:hAnsi="Calibri"/>
+        </w:rPr>
+        <w:t>s</w:t>
+      </w:r>
+      <w:r>
+        <w:rPr>
+          <w:rStyle w:val="c0"/>
+          <w:rFonts w:ascii="Calibri" w:hAnsi="Calibri"/>
+        </w:rPr>
+        <w:t xml:space="preserve"> para localizar con precisión la situación del usuario y brindar la información virtual que se añade a la real.</w:t>
       </w:r>
       <w:r>
         <w:rPr>
@@ -2616,7 +2648,23 @@
           <w:sz w:val="24"/>
           <w:szCs w:val="24"/>
         </w:rPr>
-        <w:t>El turismo representa actualmente un importante papel en la economía de la capital del Departamento de Itapúa teniendo un considerable aumento en los últimos años especialmente en la época veraniega, constituyéndose la capital del verano paraguayo por sus diferen</w:t>
+        <w:t>El turismo representa actualmente un importante papel en</w:t>
+      </w:r>
+      <w:r>
+        <w:rPr>
+          <w:rFonts w:cs="Times New Roman"/>
+          <w:sz w:val="24"/>
+          <w:szCs w:val="24"/>
+        </w:rPr>
+        <w:t xml:space="preserve"> la economía de la capital del d</w:t>
+      </w:r>
+      <w:r>
+        <w:rPr>
+          <w:rFonts w:cs="Times New Roman"/>
+          <w:sz w:val="24"/>
+          <w:szCs w:val="24"/>
+        </w:rPr>
+        <w:t>epartamento de Itapúa teniendo un considerable aumento en los últimos años especialmente en la época veraniega, constituyéndose la capital del verano paraguayo por sus diferen</w:t>
       </w:r>
       <w:bookmarkStart w:id="0" w:name="_GoBack"/>
       <w:bookmarkEnd w:id="0"/>
@@ -4702,6 +4750,15 @@
               </w:rPr>
               <w:t>Recolección, análisis, procesamiento y almacenamiento de datos</w:t>
             </w:r>
+            <w:r>
+              <w:rPr>
+                <w:rFonts w:cs="Times New Roman"/>
+                <w:iCs/>
+                <w:sz w:val="24"/>
+                <w:szCs w:val="24"/>
+              </w:rPr>
+              <w:t>.</w:t>
+            </w:r>
           </w:p>
         </w:tc>
         <w:tc>
@@ -4935,6 +4992,35 @@
               </w:rPr>
               <w:t>Definición de requisitos: tareas a ser realizada por la aplicación</w:t>
             </w:r>
+            <w:r>
+              <w:rPr>
+                <w:rFonts w:cs="Times New Roman"/>
+                <w:iCs/>
+                <w:sz w:val="24"/>
+                <w:szCs w:val="24"/>
+              </w:rPr>
+              <w:t>.</w:t>
+            </w:r>
+          </w:p>
+          <w:p>
+            <w:pPr>
+              <w:jc w:val="both"/>
+              <w:rPr>
+                <w:rFonts w:cs="Times New Roman"/>
+                <w:iCs/>
+                <w:sz w:val="24"/>
+                <w:szCs w:val="24"/>
+              </w:rPr>
+            </w:pPr>
+            <w:r>
+              <w:rPr>
+                <w:rFonts w:cs="Times New Roman"/>
+                <w:iCs/>
+                <w:sz w:val="24"/>
+                <w:szCs w:val="24"/>
+              </w:rPr>
+              <w:t>Entrega de Primer Informe Parcial.</w:t>
+            </w:r>
           </w:p>
         </w:tc>
         <w:tc>
@@ -5165,6 +5251,7 @@
                 <w:sz w:val="24"/>
                 <w:szCs w:val="24"/>
               </w:rPr>
+              <w:lastRenderedPageBreak/>
               <w:t>Diseño de la aplicación</w:t>
             </w:r>
           </w:p>
@@ -5397,9 +5484,37 @@
                 <w:sz w:val="24"/>
                 <w:szCs w:val="24"/>
               </w:rPr>
-              <w:lastRenderedPageBreak/>
               <w:t>Desarrollo de la aplicación</w:t>
             </w:r>
+            <w:r>
+              <w:rPr>
+                <w:rFonts w:cs="Times New Roman"/>
+                <w:iCs/>
+                <w:sz w:val="24"/>
+                <w:szCs w:val="24"/>
+              </w:rPr>
+              <w:t>.</w:t>
+            </w:r>
+          </w:p>
+          <w:p>
+            <w:pPr>
+              <w:jc w:val="both"/>
+              <w:rPr>
+                <w:rFonts w:cs="Times New Roman"/>
+                <w:iCs/>
+                <w:sz w:val="24"/>
+                <w:szCs w:val="24"/>
+              </w:rPr>
+            </w:pPr>
+            <w:r>
+              <w:rPr>
+                <w:rFonts w:cs="Times New Roman"/>
+                <w:iCs/>
+                <w:sz w:val="24"/>
+                <w:szCs w:val="24"/>
+              </w:rPr>
+              <w:t>Entrega de Segundo Informe Parcial.</w:t>
+            </w:r>
           </w:p>
         </w:tc>
         <w:tc>
@@ -5867,6 +5982,34 @@
                 <w:szCs w:val="24"/>
               </w:rPr>
               <w:t>Elaboración de investigaciones, recomendaciones y conclusiones</w:t>
+            </w:r>
+            <w:r>
+              <w:rPr>
+                <w:rFonts w:cs="Times New Roman"/>
+                <w:iCs/>
+                <w:sz w:val="24"/>
+                <w:szCs w:val="24"/>
+              </w:rPr>
+              <w:t>.</w:t>
+            </w:r>
+          </w:p>
+          <w:p>
+            <w:pPr>
+              <w:rPr>
+                <w:rFonts w:cs="Times New Roman"/>
+                <w:iCs/>
+                <w:sz w:val="24"/>
+                <w:szCs w:val="24"/>
+              </w:rPr>
+            </w:pPr>
+            <w:r>
+              <w:rPr>
+                <w:rFonts w:cs="Times New Roman"/>
+                <w:iCs/>
+                <w:sz w:val="24"/>
+                <w:szCs w:val="24"/>
+              </w:rPr>
+              <w:t>Entrega de Tercer Informe Parcial.</w:t>
             </w:r>
           </w:p>
         </w:tc>
@@ -6847,6 +6990,221 @@
           <w:szCs w:val="24"/>
         </w:rPr>
       </w:pPr>
+    </w:p>
+    <w:p>
+      <w:pPr>
+        <w:rPr>
+          <w:rFonts w:cstheme="majorBidi"/>
+          <w:b/>
+          <w:iCs/>
+          <w:sz w:val="24"/>
+          <w:szCs w:val="24"/>
+        </w:rPr>
+      </w:pPr>
+    </w:p>
+    <w:p>
+      <w:pPr>
+        <w:rPr>
+          <w:rFonts w:cstheme="majorBidi"/>
+          <w:b/>
+          <w:iCs/>
+          <w:sz w:val="24"/>
+          <w:szCs w:val="24"/>
+        </w:rPr>
+      </w:pPr>
+    </w:p>
+    <w:p>
+      <w:pPr>
+        <w:rPr>
+          <w:rFonts w:cstheme="majorBidi"/>
+          <w:b/>
+          <w:iCs/>
+          <w:sz w:val="24"/>
+          <w:szCs w:val="24"/>
+        </w:rPr>
+      </w:pPr>
+    </w:p>
+    <w:p>
+      <w:pPr>
+        <w:rPr>
+          <w:rFonts w:cstheme="majorBidi"/>
+          <w:b/>
+          <w:iCs/>
+          <w:sz w:val="24"/>
+          <w:szCs w:val="24"/>
+        </w:rPr>
+      </w:pPr>
+    </w:p>
+    <w:p>
+      <w:pPr>
+        <w:rPr>
+          <w:rFonts w:cstheme="majorBidi"/>
+          <w:b/>
+          <w:iCs/>
+          <w:sz w:val="24"/>
+          <w:szCs w:val="24"/>
+        </w:rPr>
+      </w:pPr>
+    </w:p>
+    <w:p>
+      <w:pPr>
+        <w:rPr>
+          <w:rFonts w:cstheme="majorBidi"/>
+          <w:b/>
+          <w:iCs/>
+          <w:sz w:val="24"/>
+          <w:szCs w:val="24"/>
+        </w:rPr>
+      </w:pPr>
+    </w:p>
+    <w:p>
+      <w:pPr>
+        <w:rPr>
+          <w:rFonts w:cstheme="majorBidi"/>
+          <w:b/>
+          <w:iCs/>
+          <w:sz w:val="24"/>
+          <w:szCs w:val="24"/>
+        </w:rPr>
+      </w:pPr>
+    </w:p>
+    <w:p>
+      <w:pPr>
+        <w:rPr>
+          <w:rFonts w:cstheme="majorBidi"/>
+          <w:b/>
+          <w:iCs/>
+          <w:sz w:val="24"/>
+          <w:szCs w:val="24"/>
+        </w:rPr>
+      </w:pPr>
+    </w:p>
+    <w:p>
+      <w:pPr>
+        <w:rPr>
+          <w:rFonts w:cstheme="majorBidi"/>
+          <w:b/>
+          <w:iCs/>
+          <w:sz w:val="24"/>
+          <w:szCs w:val="24"/>
+        </w:rPr>
+      </w:pPr>
+    </w:p>
+    <w:p>
+      <w:pPr>
+        <w:rPr>
+          <w:rFonts w:cstheme="majorBidi"/>
+          <w:b/>
+          <w:iCs/>
+          <w:sz w:val="24"/>
+          <w:szCs w:val="24"/>
+        </w:rPr>
+      </w:pPr>
+      <w:r>
+        <w:rPr>
+          <w:rFonts w:cstheme="majorBidi"/>
+          <w:b/>
+          <w:iCs/>
+          <w:sz w:val="24"/>
+          <w:szCs w:val="24"/>
+        </w:rPr>
+        <w:lastRenderedPageBreak/>
+        <w:t xml:space="preserve">BIBLIOGRAFÍA </w:t>
+      </w:r>
+      <w:r>
+        <w:rPr>
+          <w:rFonts w:cstheme="majorBidi"/>
+          <w:b/>
+          <w:iCs/>
+          <w:sz w:val="24"/>
+          <w:szCs w:val="24"/>
+        </w:rPr>
+        <w:br w:type="page"/>
+      </w:r>
+    </w:p>
+    <w:p>
+      <w:pPr>
+        <w:rPr>
+          <w:rFonts w:cstheme="majorBidi"/>
+          <w:b/>
+          <w:iCs/>
+          <w:sz w:val="24"/>
+          <w:szCs w:val="24"/>
+        </w:rPr>
+      </w:pPr>
+      <w:r>
+        <w:rPr>
+          <w:rFonts w:cstheme="majorBidi"/>
+          <w:b/>
+          <w:iCs/>
+          <w:sz w:val="24"/>
+          <w:szCs w:val="24"/>
+        </w:rPr>
+        <w:lastRenderedPageBreak/>
+        <w:t>ANEXO</w:t>
+      </w:r>
+    </w:p>
+    <w:p>
+      <w:pPr>
+        <w:rPr>
+          <w:rFonts w:cstheme="majorBidi"/>
+          <w:bCs/>
+          <w:iCs/>
+          <w:sz w:val="24"/>
+          <w:szCs w:val="24"/>
+        </w:rPr>
+      </w:pPr>
+      <w:r>
+        <w:rPr>
+          <w:rFonts w:cstheme="majorBidi"/>
+          <w:bCs/>
+          <w:iCs/>
+          <w:sz w:val="24"/>
+          <w:szCs w:val="24"/>
+        </w:rPr>
+        <w:t xml:space="preserve">Se </w:t>
+      </w:r>
+      <w:r>
+        <w:rPr>
+          <w:rFonts w:cstheme="majorBidi"/>
+          <w:bCs/>
+          <w:iCs/>
+          <w:sz w:val="24"/>
+          <w:szCs w:val="24"/>
+        </w:rPr>
+        <w:t>adjunta los diversos Curricul</w:t>
+      </w:r>
+      <w:r>
+        <w:rPr>
+          <w:rFonts w:cstheme="majorBidi"/>
+          <w:bCs/>
+          <w:iCs/>
+          <w:sz w:val="24"/>
+          <w:szCs w:val="24"/>
+        </w:rPr>
+        <w:t>um Vitae correspondientes:</w:t>
+      </w:r>
+    </w:p>
+    <w:p>
+      <w:pPr>
+        <w:rPr>
+          <w:rFonts w:cstheme="majorBidi"/>
+          <w:b/>
+          <w:iCs/>
+          <w:sz w:val="24"/>
+          <w:szCs w:val="24"/>
+        </w:rPr>
+      </w:pPr>
+      <w:r>
+        <w:rPr>
+          <w:rFonts w:cstheme="majorBidi"/>
+          <w:b/>
+          <w:iCs/>
+          <w:sz w:val="24"/>
+          <w:szCs w:val="24"/>
+        </w:rPr>
+        <w:t xml:space="preserve"> </w:t>
+      </w:r>
     </w:p>
     <w:sectPr>
       <w:headerReference w:type="default" r:id="rId8"/>
@@ -6923,7 +7281,7 @@
       <w:rPr>
         <w:noProof/>
         <w:color w:val="808080" w:themeColor="background1" w:themeShade="80"/>
-        <w:lang w:val="en-CA" w:eastAsia="en-CA"/>
+        <w:lang w:val="es-ES" w:eastAsia="es-ES"/>
       </w:rPr>
       <w:drawing>
         <wp:anchor distT="0" distB="0" distL="114300" distR="114300" simplePos="0" relativeHeight="251659264" behindDoc="1" locked="0" layoutInCell="1" allowOverlap="1">
@@ -6983,7 +7341,7 @@
       <w:rPr>
         <w:noProof/>
         <w:color w:val="808080" w:themeColor="background1" w:themeShade="80"/>
-        <w:lang w:val="en-CA" w:eastAsia="en-CA"/>
+        <w:lang w:val="es-ES" w:eastAsia="es-ES"/>
       </w:rPr>
       <w:drawing>
         <wp:anchor distT="0" distB="0" distL="114300" distR="114300" simplePos="0" relativeHeight="251658240" behindDoc="1" locked="0" layoutInCell="1" allowOverlap="1">
@@ -11635,7 +11993,7 @@
 </file>
 
 <file path=customXml/itemProps1.xml><?xml version="1.0" encoding="utf-8"?>
-<ds:datastoreItem xmlns:ds="http://schemas.openxmlformats.org/officeDocument/2006/customXml" ds:itemID="{E74027AD-DEB9-40F1-9FDB-3DA60FA6D720}">
+<ds:datastoreItem xmlns:ds="http://schemas.openxmlformats.org/officeDocument/2006/customXml" ds:itemID="{C45B70DC-E3BD-4055-A600-F18DA9B47415}">
   <ds:schemaRefs>
     <ds:schemaRef ds:uri="http://schemas.openxmlformats.org/officeDocument/2006/bibliography"/>
   </ds:schemaRefs>

</xml_diff>

<commit_message>
Actualización de los objetivos
</commit_message>
<xml_diff>
--- a/AnteProyecto/Anteproyecto - Oficial.docx
+++ b/AnteProyecto/Anteproyecto - Oficial.docx
@@ -1482,18 +1482,8 @@
           <w:sz w:val="24"/>
           <w:szCs w:val="24"/>
         </w:rPr>
-        <w:t xml:space="preserve">el sistema operativo de Google </w:t>
-      </w:r>
-      <w:proofErr w:type="spellStart"/>
-      <w:r>
-        <w:rPr>
-          <w:rFonts w:cstheme="majorBidi"/>
-          <w:sz w:val="24"/>
-          <w:szCs w:val="24"/>
-        </w:rPr>
-        <w:t>Android</w:t>
-      </w:r>
-      <w:proofErr w:type="spellEnd"/>
+        <w:t>el sistema operativo de Google Android</w:t>
+      </w:r>
       <w:r>
         <w:rPr>
           <w:rFonts w:cstheme="majorBidi"/>
@@ -2169,27 +2159,7 @@
           <w:szCs w:val="24"/>
           <w:lang w:val="es-ES" w:eastAsia="es-ES"/>
         </w:rPr>
-        <w:t>Gestionar capas de información (</w:t>
-      </w:r>
-      <w:proofErr w:type="spellStart"/>
-      <w:r>
-        <w:rPr>
-          <w:rFonts w:cs="Times New Roman"/>
-          <w:sz w:val="24"/>
-          <w:szCs w:val="24"/>
-          <w:lang w:val="es-ES" w:eastAsia="es-ES"/>
-        </w:rPr>
-        <w:t>geolocalizadas</w:t>
-      </w:r>
-      <w:proofErr w:type="spellEnd"/>
-      <w:r>
-        <w:rPr>
-          <w:rFonts w:cs="Times New Roman"/>
-          <w:sz w:val="24"/>
-          <w:szCs w:val="24"/>
-          <w:lang w:val="es-ES" w:eastAsia="es-ES"/>
-        </w:rPr>
-        <w:t>) relacionadas al POI a considerar a través de la aplicación a proveer.</w:t>
+        <w:t>Gestionar capas de información (geolocalizadas) relacionadas al POI a considerar a través de la aplicación a proveer.</w:t>
       </w:r>
     </w:p>
     <w:p>
@@ -2254,25 +2224,7 @@
           <w:sz w:val="24"/>
           <w:szCs w:val="24"/>
         </w:rPr>
-        <w:t xml:space="preserve">Google </w:t>
-      </w:r>
-      <w:proofErr w:type="spellStart"/>
-      <w:r>
-        <w:rPr>
-          <w:rFonts w:cs="Times New Roman"/>
-          <w:sz w:val="24"/>
-          <w:szCs w:val="24"/>
-        </w:rPr>
-        <w:t>Android</w:t>
-      </w:r>
-      <w:proofErr w:type="spellEnd"/>
-      <w:r>
-        <w:rPr>
-          <w:rFonts w:cs="Times New Roman"/>
-          <w:sz w:val="24"/>
-          <w:szCs w:val="24"/>
-        </w:rPr>
-        <w:t>.</w:t>
+        <w:t>Google Android.</w:t>
       </w:r>
     </w:p>
     <w:p>
@@ -2296,9 +2248,9 @@
           <w:rFonts w:cs="Times New Roman"/>
           <w:sz w:val="24"/>
           <w:szCs w:val="24"/>
-          <w:lang w:val="es-ES" w:eastAsia="es-ES"/>
-        </w:rPr>
-        <w:t>Evaluar la eficiencia de la aplicación.</w:t>
+          <w:lang w:val="es-ES"/>
+        </w:rPr>
+        <w:t>Medir la usabilidad y eficacia de la metodología Scrumban.</w:t>
       </w:r>
     </w:p>
     <w:p>
@@ -2324,6 +2276,32 @@
           <w:szCs w:val="24"/>
           <w:lang w:val="es-ES" w:eastAsia="es-ES"/>
         </w:rPr>
+        <w:t>Evaluar la eficiencia de la aplicación.</w:t>
+      </w:r>
+    </w:p>
+    <w:p>
+      <w:pPr>
+        <w:pStyle w:val="Prrafodelista"/>
+        <w:numPr>
+          <w:ilvl w:val="0"/>
+          <w:numId w:val="37"/>
+        </w:numPr>
+        <w:spacing w:after="0" w:line="240" w:lineRule="auto"/>
+        <w:jc w:val="both"/>
+        <w:rPr>
+          <w:rFonts w:cs="Times New Roman"/>
+          <w:sz w:val="24"/>
+          <w:szCs w:val="24"/>
+          <w:lang w:val="es-ES" w:eastAsia="es-ES"/>
+        </w:rPr>
+      </w:pPr>
+      <w:r>
+        <w:rPr>
+          <w:rFonts w:cs="Times New Roman"/>
+          <w:sz w:val="24"/>
+          <w:szCs w:val="24"/>
+          <w:lang w:val="es-ES" w:eastAsia="es-ES"/>
+        </w:rPr>
         <w:t>Medir la usabilidad de la aplicación.</w:t>
       </w:r>
     </w:p>
@@ -2414,24 +2392,15 @@
           <w:rStyle w:val="c0"/>
           <w:rFonts w:ascii="Calibri" w:hAnsi="Calibri"/>
         </w:rPr>
-        <w:t xml:space="preserve"> Google </w:t>
-      </w:r>
-      <w:proofErr w:type="spellStart"/>
+        <w:t xml:space="preserve"> Google Andr</w:t>
+      </w:r>
       <w:r>
         <w:rPr>
           <w:rStyle w:val="c0"/>
           <w:rFonts w:ascii="Calibri" w:hAnsi="Calibri"/>
         </w:rPr>
-        <w:t>Andr</w:t>
-      </w:r>
-      <w:r>
-        <w:rPr>
-          <w:rStyle w:val="c0"/>
-          <w:rFonts w:ascii="Calibri" w:hAnsi="Calibri"/>
-        </w:rPr>
         <w:t>oid</w:t>
       </w:r>
-      <w:proofErr w:type="spellEnd"/>
       <w:r>
         <w:rPr>
           <w:rStyle w:val="c0"/>
@@ -2582,23 +2551,7 @@
           <w:rStyle w:val="c0"/>
           <w:rFonts w:ascii="Calibri" w:hAnsi="Calibri"/>
         </w:rPr>
-        <w:t xml:space="preserve"> </w:t>
-      </w:r>
-      <w:proofErr w:type="spellStart"/>
-      <w:r>
-        <w:rPr>
-          <w:rStyle w:val="c0"/>
-          <w:rFonts w:ascii="Calibri" w:hAnsi="Calibri"/>
-        </w:rPr>
-        <w:t>Scrum</w:t>
-      </w:r>
-      <w:proofErr w:type="spellEnd"/>
-      <w:r>
-        <w:rPr>
-          <w:rStyle w:val="c0"/>
-          <w:rFonts w:ascii="Calibri" w:hAnsi="Calibri"/>
-        </w:rPr>
-        <w:t>, por ser más rápida, barata y flexible a diferencia de las metodologías tradicionales.</w:t>
+        <w:t xml:space="preserve"> Scrum, por ser más rápida, barata y flexible a diferencia de las metodologías tradicionales.</w:t>
       </w:r>
     </w:p>
     <w:p>
@@ -2705,16 +2658,8 @@
           <w:sz w:val="24"/>
           <w:szCs w:val="24"/>
         </w:rPr>
-        <w:t xml:space="preserve">Muchos turistas viajan hasta allá queriendo conocer más sobre las mismas y necesitan de guías turísticos, páginas Web o demás fuentes de información para obtener datos; pero </w:t>
-      </w:r>
-      <w:r>
-        <w:rPr>
-          <w:rFonts w:cs="Times New Roman"/>
-          <w:sz w:val="24"/>
-          <w:szCs w:val="24"/>
-        </w:rPr>
         <w:lastRenderedPageBreak/>
-        <w:t>muchas veces no se cuenta con mencionadas fuentes de información o si se cuenta toma un cierto tiempo acceder a ellas, lo cual hace que los que la visitan no puedan conocer la verdadera historia de estos patrimonios culturales tangibles del Paraguay.</w:t>
+        <w:t>Muchos turistas viajan hasta allá queriendo conocer más sobre las mismas y necesitan de guías turísticos, páginas Web o demás fuentes de información para obtener datos; pero muchas veces no se cuenta con mencionadas fuentes de información o si se cuenta toma un cierto tiempo acceder a ellas, lo cual hace que los que la visitan no puedan conocer la verdadera historia de estos patrimonios culturales tangibles del Paraguay.</w:t>
       </w:r>
     </w:p>
     <w:p>
@@ -3313,6 +3258,7 @@
           <w:sz w:val="24"/>
           <w:szCs w:val="24"/>
         </w:rPr>
+        <w:lastRenderedPageBreak/>
         <w:t>Marco Teórico</w:t>
       </w:r>
     </w:p>
@@ -3361,7 +3307,6 @@
           <w:sz w:val="24"/>
           <w:szCs w:val="24"/>
         </w:rPr>
-        <w:lastRenderedPageBreak/>
         <w:t>Concepto</w:t>
       </w:r>
       <w:r>
@@ -5271,6 +5216,7 @@
                 <w:sz w:val="24"/>
                 <w:szCs w:val="24"/>
               </w:rPr>
+              <w:lastRenderedPageBreak/>
               <w:t>Diseño de la aplicación</w:t>
             </w:r>
           </w:p>
@@ -5503,7 +5449,7 @@
                 <w:sz w:val="24"/>
                 <w:szCs w:val="24"/>
               </w:rPr>
-              <w:t xml:space="preserve">Desarrollo de la </w:t>
+              <w:t>Desarrollo de la aplicación</w:t>
             </w:r>
             <w:r>
               <w:rPr>
@@ -5512,16 +5458,6 @@
                 <w:sz w:val="24"/>
                 <w:szCs w:val="24"/>
               </w:rPr>
-              <w:lastRenderedPageBreak/>
-              <w:t>aplicación</w:t>
-            </w:r>
-            <w:r>
-              <w:rPr>
-                <w:rFonts w:cs="Times New Roman"/>
-                <w:iCs/>
-                <w:sz w:val="24"/>
-                <w:szCs w:val="24"/>
-              </w:rPr>
               <w:t>.</w:t>
             </w:r>
           </w:p>
@@ -5776,7 +5712,6 @@
                 <w:sz w:val="24"/>
                 <w:szCs w:val="24"/>
               </w:rPr>
-              <w:lastRenderedPageBreak/>
               <w:t>Testeo final de la aplicación</w:t>
             </w:r>
           </w:p>
@@ -7138,6 +7073,7 @@
           <w:sz w:val="24"/>
           <w:szCs w:val="24"/>
         </w:rPr>
+        <w:lastRenderedPageBreak/>
         <w:t xml:space="preserve">BIBLIOGRAFÍA </w:t>
       </w:r>
       <w:r>
@@ -7310,7 +7246,7 @@
       <w:rPr>
         <w:noProof/>
         <w:color w:val="808080" w:themeColor="background1" w:themeShade="80"/>
-        <w:lang w:val="es-ES" w:eastAsia="es-ES"/>
+        <w:lang w:val="en-CA" w:eastAsia="en-CA"/>
       </w:rPr>
       <w:drawing>
         <wp:anchor distT="0" distB="0" distL="114300" distR="114300" simplePos="0" relativeHeight="251659264" behindDoc="1" locked="0" layoutInCell="1" allowOverlap="1">
@@ -7370,7 +7306,7 @@
       <w:rPr>
         <w:noProof/>
         <w:color w:val="808080" w:themeColor="background1" w:themeShade="80"/>
-        <w:lang w:val="es-ES" w:eastAsia="es-ES"/>
+        <w:lang w:val="en-CA" w:eastAsia="en-CA"/>
       </w:rPr>
       <w:drawing>
         <wp:anchor distT="0" distB="0" distL="114300" distR="114300" simplePos="0" relativeHeight="251658240" behindDoc="1" locked="0" layoutInCell="1" allowOverlap="1">
@@ -12022,7 +11958,7 @@
 </file>
 
 <file path=customXml/itemProps1.xml><?xml version="1.0" encoding="utf-8"?>
-<ds:datastoreItem xmlns:ds="http://schemas.openxmlformats.org/officeDocument/2006/customXml" ds:itemID="{FDE757BA-1878-4C81-8199-BF36144B970E}">
+<ds:datastoreItem xmlns:ds="http://schemas.openxmlformats.org/officeDocument/2006/customXml" ds:itemID="{24EB2A3C-1486-4583-BFC2-F4A8EA4F8239}">
   <ds:schemaRefs>
     <ds:schemaRef ds:uri="http://schemas.openxmlformats.org/officeDocument/2006/bibliography"/>
   </ds:schemaRefs>

</xml_diff>